<commit_message>
[Fix] fixes issue #1
</commit_message>
<xml_diff>
--- a/tests/org.obeonetwork.m2doc.tests/templates/test2.docx
+++ b/tests/org.obeonetwork.m2doc.tests/templates/test2.docx
@@ -3,15 +3,17 @@
 <w:document xmlns:wpc="http://schemas.microsoft.com/office/word/2010/wordprocessingCanvas" xmlns:mc="http://schemas.openxmlformats.org/markup-compatibility/2006" xmlns:o="urn:schemas-microsoft-com:office:office" xmlns:r="http://schemas.openxmlformats.org/officeDocument/2006/relationships" xmlns:m="http://schemas.openxmlformats.org/officeDocument/2006/math" xmlns:v="urn:schemas-microsoft-com:vml" xmlns:wp14="http://schemas.microsoft.com/office/word/2010/wordprocessingDrawing" xmlns:wp="http://schemas.openxmlformats.org/drawingml/2006/wordprocessingDrawing" xmlns:w10="urn:schemas-microsoft-com:office:word" xmlns:w="http://schemas.openxmlformats.org/wordprocessingml/2006/main" xmlns:w14="http://schemas.microsoft.com/office/word/2010/wordml" xmlns:wpg="http://schemas.microsoft.com/office/word/2010/wordprocessingGroup" xmlns:wpi="http://schemas.microsoft.com/office/word/2010/wordprocessingInk" xmlns:wne="http://schemas.microsoft.com/office/word/2006/wordml" xmlns:wps="http://schemas.microsoft.com/office/word/2010/wordprocessingShape" mc:Ignorable="w14 wp14">
   <w:body>
     <w:p>
-      <w:bookmarkStart w:id="0" w:name="_GoBack"/>
-      <w:bookmarkEnd w:id="0"/>
       <w:r>
         <w:t xml:space="preserve"> </w:t>
       </w:r>
     </w:p>
     <w:sectPr>
-      <w:headerReference w:type="default" r:id="rId8"/>
-      <w:footerReference w:type="default" r:id="rId9"/>
+      <w:headerReference w:type="even" r:id="rId8"/>
+      <w:headerReference w:type="default" r:id="rId9"/>
+      <w:footerReference w:type="even" r:id="rId10"/>
+      <w:footerReference w:type="default" r:id="rId11"/>
+      <w:headerReference w:type="first" r:id="rId12"/>
+      <w:footerReference w:type="first" r:id="rId13"/>
       <w:pgSz w:w="11906" w:h="16838"/>
       <w:pgMar w:top="1417" w:right="1417" w:bottom="1417" w:left="1417" w:header="708" w:footer="708" w:gutter="0"/>
       <w:cols w:space="708"/>
@@ -47,6 +49,16 @@
 </file>
 
 <file path=word/footer1.xml><?xml version="1.0" encoding="utf-8"?>
+<w:ftr xmlns:wpc="http://schemas.microsoft.com/office/word/2010/wordprocessingCanvas" xmlns:mc="http://schemas.openxmlformats.org/markup-compatibility/2006" xmlns:o="urn:schemas-microsoft-com:office:office" xmlns:r="http://schemas.openxmlformats.org/officeDocument/2006/relationships" xmlns:m="http://schemas.openxmlformats.org/officeDocument/2006/math" xmlns:v="urn:schemas-microsoft-com:vml" xmlns:wp14="http://schemas.microsoft.com/office/word/2010/wordprocessingDrawing" xmlns:wp="http://schemas.openxmlformats.org/drawingml/2006/wordprocessingDrawing" xmlns:w10="urn:schemas-microsoft-com:office:word" xmlns:w="http://schemas.openxmlformats.org/wordprocessingml/2006/main" xmlns:w14="http://schemas.microsoft.com/office/word/2010/wordml" xmlns:wpg="http://schemas.microsoft.com/office/word/2010/wordprocessingGroup" xmlns:wpi="http://schemas.microsoft.com/office/word/2010/wordprocessingInk" xmlns:wne="http://schemas.microsoft.com/office/word/2006/wordml" xmlns:wps="http://schemas.microsoft.com/office/word/2010/wordprocessingShape" mc:Ignorable="w14 wp14">
+  <w:p>
+    <w:pPr>
+      <w:pStyle w:val="Pieddepage"/>
+    </w:pPr>
+  </w:p>
+</w:ftr>
+</file>
+
+<file path=word/footer2.xml><?xml version="1.0" encoding="utf-8"?>
 <w:ftr xmlns:wpc="http://schemas.microsoft.com/office/word/2010/wordprocessingCanvas" xmlns:mc="http://schemas.openxmlformats.org/markup-compatibility/2006" xmlns:o="urn:schemas-microsoft-com:office:office" xmlns:r="http://schemas.openxmlformats.org/officeDocument/2006/relationships" xmlns:m="http://schemas.openxmlformats.org/officeDocument/2006/math" xmlns:v="urn:schemas-microsoft-com:vml" xmlns:wp14="http://schemas.microsoft.com/office/word/2010/wordprocessingDrawing" xmlns:wp="http://schemas.openxmlformats.org/drawingml/2006/wordprocessingDrawing" xmlns:w10="urn:schemas-microsoft-com:office:word" xmlns:w="http://schemas.openxmlformats.org/wordprocessingml/2006/main" xmlns:w14="http://schemas.microsoft.com/office/word/2010/wordml" xmlns:wpg="http://schemas.microsoft.com/office/word/2010/wordprocessingGroup" xmlns:wpi="http://schemas.microsoft.com/office/word/2010/wordprocessingInk" xmlns:wne="http://schemas.microsoft.com/office/word/2006/wordml" xmlns:wps="http://schemas.microsoft.com/office/word/2010/wordprocessingShape" mc:Ignorable="w14 wp14">
   <w:p>
     <w:pPr>
@@ -130,6 +142,16 @@
 </w:ftr>
 </file>
 
+<file path=word/footer3.xml><?xml version="1.0" encoding="utf-8"?>
+<w:ftr xmlns:wpc="http://schemas.microsoft.com/office/word/2010/wordprocessingCanvas" xmlns:mc="http://schemas.openxmlformats.org/markup-compatibility/2006" xmlns:o="urn:schemas-microsoft-com:office:office" xmlns:r="http://schemas.openxmlformats.org/officeDocument/2006/relationships" xmlns:m="http://schemas.openxmlformats.org/officeDocument/2006/math" xmlns:v="urn:schemas-microsoft-com:vml" xmlns:wp14="http://schemas.microsoft.com/office/word/2010/wordprocessingDrawing" xmlns:wp="http://schemas.openxmlformats.org/drawingml/2006/wordprocessingDrawing" xmlns:w10="urn:schemas-microsoft-com:office:word" xmlns:w="http://schemas.openxmlformats.org/wordprocessingml/2006/main" xmlns:w14="http://schemas.microsoft.com/office/word/2010/wordml" xmlns:wpg="http://schemas.microsoft.com/office/word/2010/wordprocessingGroup" xmlns:wpi="http://schemas.microsoft.com/office/word/2010/wordprocessingInk" xmlns:wne="http://schemas.microsoft.com/office/word/2006/wordml" xmlns:wps="http://schemas.microsoft.com/office/word/2010/wordprocessingShape" mc:Ignorable="w14 wp14">
+  <w:p>
+    <w:pPr>
+      <w:pStyle w:val="Pieddepage"/>
+    </w:pPr>
+  </w:p>
+</w:ftr>
+</file>
+
 <file path=word/footnotes.xml><?xml version="1.0" encoding="utf-8"?>
 <w:footnotes xmlns:wpc="http://schemas.microsoft.com/office/word/2010/wordprocessingCanvas" xmlns:mc="http://schemas.openxmlformats.org/markup-compatibility/2006" xmlns:o="urn:schemas-microsoft-com:office:office" xmlns:r="http://schemas.openxmlformats.org/officeDocument/2006/relationships" xmlns:m="http://schemas.openxmlformats.org/officeDocument/2006/math" xmlns:v="urn:schemas-microsoft-com:vml" xmlns:wp14="http://schemas.microsoft.com/office/word/2010/wordprocessingDrawing" xmlns:wp="http://schemas.openxmlformats.org/drawingml/2006/wordprocessingDrawing" xmlns:w10="urn:schemas-microsoft-com:office:word" xmlns:w="http://schemas.openxmlformats.org/wordprocessingml/2006/main" xmlns:w14="http://schemas.microsoft.com/office/word/2010/wordml" xmlns:wpg="http://schemas.microsoft.com/office/word/2010/wordprocessingGroup" xmlns:wpi="http://schemas.microsoft.com/office/word/2010/wordprocessingInk" xmlns:wne="http://schemas.microsoft.com/office/word/2006/wordml" xmlns:wps="http://schemas.microsoft.com/office/word/2010/wordprocessingShape" mc:Ignorable="w14 wp14">
   <w:footnote w:type="separator" w:id="-1">
@@ -161,6 +183,16 @@
     <w:pPr>
       <w:pStyle w:val="En-tte"/>
     </w:pPr>
+  </w:p>
+</w:hdr>
+</file>
+
+<file path=word/header2.xml><?xml version="1.0" encoding="utf-8"?>
+<w:hdr xmlns:wpc="http://schemas.microsoft.com/office/word/2010/wordprocessingCanvas" xmlns:mc="http://schemas.openxmlformats.org/markup-compatibility/2006" xmlns:o="urn:schemas-microsoft-com:office:office" xmlns:r="http://schemas.openxmlformats.org/officeDocument/2006/relationships" xmlns:m="http://schemas.openxmlformats.org/officeDocument/2006/math" xmlns:v="urn:schemas-microsoft-com:vml" xmlns:wp14="http://schemas.microsoft.com/office/word/2010/wordprocessingDrawing" xmlns:wp="http://schemas.openxmlformats.org/drawingml/2006/wordprocessingDrawing" xmlns:w10="urn:schemas-microsoft-com:office:word" xmlns:w="http://schemas.openxmlformats.org/wordprocessingml/2006/main" xmlns:w14="http://schemas.microsoft.com/office/word/2010/wordml" xmlns:wpg="http://schemas.microsoft.com/office/word/2010/wordprocessingGroup" xmlns:wpi="http://schemas.microsoft.com/office/word/2010/wordprocessingInk" xmlns:wne="http://schemas.microsoft.com/office/word/2006/wordml" xmlns:wps="http://schemas.microsoft.com/office/word/2010/wordprocessingShape" mc:Ignorable="w14 wp14">
+  <w:p>
+    <w:pPr>
+      <w:pStyle w:val="En-tte"/>
+    </w:pPr>
     <w:r>
       <w:fldChar w:fldCharType="begin"/>
     </w:r>
@@ -179,7 +211,14 @@
     <w:r>
       <w:t xml:space="preserve">Entête  </w:t>
     </w:r>
+    <w:bookmarkStart w:id="0" w:name="_GoBack"/>
+    <w:bookmarkEnd w:id="0"/>
   </w:p>
+</w:hdr>
+</file>
+
+<file path=word/header3.xml><?xml version="1.0" encoding="utf-8"?>
+<w:hdr xmlns:wpc="http://schemas.microsoft.com/office/word/2010/wordprocessingCanvas" xmlns:mc="http://schemas.openxmlformats.org/markup-compatibility/2006" xmlns:o="urn:schemas-microsoft-com:office:office" xmlns:r="http://schemas.openxmlformats.org/officeDocument/2006/relationships" xmlns:m="http://schemas.openxmlformats.org/officeDocument/2006/math" xmlns:v="urn:schemas-microsoft-com:vml" xmlns:wp14="http://schemas.microsoft.com/office/word/2010/wordprocessingDrawing" xmlns:wp="http://schemas.openxmlformats.org/drawingml/2006/wordprocessingDrawing" xmlns:w10="urn:schemas-microsoft-com:office:word" xmlns:w="http://schemas.openxmlformats.org/wordprocessingml/2006/main" xmlns:w14="http://schemas.microsoft.com/office/word/2010/wordml" xmlns:wpg="http://schemas.microsoft.com/office/word/2010/wordprocessingGroup" xmlns:wpi="http://schemas.microsoft.com/office/word/2010/wordprocessingInk" xmlns:wne="http://schemas.microsoft.com/office/word/2006/wordml" xmlns:wps="http://schemas.microsoft.com/office/word/2010/wordprocessingShape" mc:Ignorable="w14 wp14">
   <w:p>
     <w:pPr>
       <w:pStyle w:val="En-tte"/>

</xml_diff>